<commit_message>
Finish the Project_3 personal report.
</commit_message>
<xml_diff>
--- a/Project_3/report/Project3_107AB0008_黃詩洳.docx
+++ b/Project_3/report/Project3_107AB0008_黃詩洳.docx
@@ -21,187 +21,62 @@
     <w:p>
       <w:pPr>
         <w:ind w:firstLineChars="200" w:firstLine="480"/>
-        <w:rPr>
-          <w:rFonts w:hint="eastAsia"/>
-        </w:rPr>
       </w:pPr>
       <w:r>
         <w:rPr>
           <w:rFonts w:hint="eastAsia"/>
         </w:rPr>
-        <w:t>這次的</w:t>
+        <w:t>在這次</w:t>
+      </w:r>
+      <w:r>
+        <w:t>p</w:t>
       </w:r>
       <w:r>
         <w:rPr>
           <w:rFonts w:hint="eastAsia"/>
         </w:rPr>
-        <w:t>Project</w:t>
+        <w:t>roject</w:t>
       </w:r>
       <w:r>
         <w:rPr>
           <w:rFonts w:hint="eastAsia"/>
         </w:rPr>
-        <w:t>比預計花費的時間還要長不少</w:t>
+        <w:t>中我們發現因為之前使用的訓練影片</w:t>
       </w:r>
       <w:r>
         <w:rPr>
           <w:rFonts w:hint="eastAsia"/>
         </w:rPr>
-        <w:t>，一開始使用</w:t>
+        <w:t>(</w:t>
+      </w:r>
+      <w:r>
+        <w:t>helmet1</w:t>
       </w:r>
       <w:r>
         <w:rPr>
           <w:rFonts w:hint="eastAsia"/>
         </w:rPr>
-        <w:t>2</w:t>
-      </w:r>
-      <w:r>
-        <w:t>000</w:t>
+        <w:t>)</w:t>
       </w:r>
       <w:r>
         <w:rPr>
           <w:rFonts w:hint="eastAsia"/>
         </w:rPr>
-        <w:t>次進行訓練，光初次訓練就花費了大約</w:t>
+        <w:t>中只有出現黃色的安全帽，沒有藍色的安全帽，因此標記樣本不夠廣泛，以至於測試影片的藍色安全帽沒辦法完全準確判斷，有部分片段會沒辨識出來，經過這次的經驗中我們學到挑選好的訓練集是做影像辨識最重要的第一步。</w:t>
       </w:r>
+    </w:p>
+    <w:p>
+      <w:pPr>
+        <w:ind w:firstLineChars="200" w:firstLine="480"/>
+        <w:rPr>
+          <w:rFonts w:hint="eastAsia"/>
+        </w:rPr>
+      </w:pPr>
       <w:r>
         <w:rPr>
           <w:rFonts w:hint="eastAsia"/>
         </w:rPr>
-        <w:t>2</w:t>
-      </w:r>
-      <w:r>
-        <w:rPr>
-          <w:rFonts w:hint="eastAsia"/>
-        </w:rPr>
-        <w:t>個小時，訓練完第一次之後還發生非常嚴重的問題，就是</w:t>
-      </w:r>
-      <w:proofErr w:type="spellStart"/>
-      <w:r>
-        <w:rPr>
-          <w:rFonts w:hint="eastAsia"/>
-        </w:rPr>
-        <w:t>c</w:t>
-      </w:r>
-      <w:r>
-        <w:t>olab</w:t>
-      </w:r>
-      <w:proofErr w:type="spellEnd"/>
-      <w:r>
-        <w:rPr>
-          <w:rFonts w:hint="eastAsia"/>
-        </w:rPr>
-        <w:t>的</w:t>
-      </w:r>
-      <w:r>
-        <w:rPr>
-          <w:rFonts w:hint="eastAsia"/>
-        </w:rPr>
-        <w:t>資源搶占</w:t>
-      </w:r>
-      <w:r>
-        <w:rPr>
-          <w:rFonts w:hint="eastAsia"/>
-        </w:rPr>
-        <w:t>問題，</w:t>
-      </w:r>
-      <w:r>
-        <w:rPr>
-          <w:rFonts w:hint="eastAsia"/>
-        </w:rPr>
-        <w:t>導致</w:t>
-      </w:r>
-      <w:r>
-        <w:rPr>
-          <w:rFonts w:hint="eastAsia"/>
-        </w:rPr>
-        <w:t>GPU</w:t>
-      </w:r>
-      <w:r>
-        <w:rPr>
-          <w:rFonts w:hint="eastAsia"/>
-        </w:rPr>
-        <w:t>無法再使用</w:t>
-      </w:r>
-      <w:r>
-        <w:rPr>
-          <w:rFonts w:hint="eastAsia"/>
-        </w:rPr>
-        <w:t>，</w:t>
-      </w:r>
-      <w:r>
-        <w:rPr>
-          <w:rFonts w:hint="eastAsia"/>
-        </w:rPr>
-        <w:t>讓我這邊的</w:t>
-      </w:r>
-      <w:r>
-        <w:rPr>
-          <w:rFonts w:hint="eastAsia"/>
-        </w:rPr>
-        <w:t>專案</w:t>
-      </w:r>
-      <w:r>
-        <w:rPr>
-          <w:rFonts w:hint="eastAsia"/>
-        </w:rPr>
-        <w:t>只能</w:t>
-      </w:r>
-      <w:r>
-        <w:rPr>
-          <w:rFonts w:hint="eastAsia"/>
-        </w:rPr>
-        <w:t>被迫暫停，最後所幸另一位組員決定訂閱</w:t>
-      </w:r>
-      <w:proofErr w:type="spellStart"/>
-      <w:r>
-        <w:rPr>
-          <w:rFonts w:hint="eastAsia"/>
-        </w:rPr>
-        <w:t>c</w:t>
-      </w:r>
-      <w:r>
-        <w:t>olab</w:t>
-      </w:r>
-      <w:proofErr w:type="spellEnd"/>
-      <w:r>
-        <w:rPr>
-          <w:rFonts w:hint="eastAsia"/>
-        </w:rPr>
-        <w:t xml:space="preserve"> p</w:t>
-      </w:r>
-      <w:r>
-        <w:t>ro</w:t>
-      </w:r>
-      <w:r>
-        <w:rPr>
-          <w:rFonts w:hint="eastAsia"/>
-        </w:rPr>
-        <w:t>，解決無法訓練的問題，</w:t>
-      </w:r>
-      <w:r>
-        <w:rPr>
-          <w:rFonts w:hint="eastAsia"/>
-        </w:rPr>
-        <w:t>不過</w:t>
-      </w:r>
-      <w:r>
-        <w:rPr>
-          <w:rFonts w:hint="eastAsia"/>
-        </w:rPr>
-        <w:t>訂閱後仍然因為斷線問題導致訓練時間變長，</w:t>
-      </w:r>
-      <w:r>
-        <w:rPr>
-          <w:rFonts w:hint="eastAsia"/>
-        </w:rPr>
-        <w:t>我們</w:t>
-      </w:r>
-      <w:r>
-        <w:rPr>
-          <w:rFonts w:hint="eastAsia"/>
-        </w:rPr>
-        <w:t>覺得斷線機制真的非常不便。</w:t>
+        <w:t>另外也發現這兩次的專案都會不小心將男生的頭髮辨識為安全帽，目前推測是因為男生的髮型和安全帽的形狀類似，因此造成誤判，之後可能需要多訓練其他不同的樣本，希望能改善這個問題。</w:t>
       </w:r>
     </w:p>
     <w:p/>
@@ -439,14 +314,13 @@
               </w:rPr>
               <w:t>報告內容撰寫</w:t>
             </w:r>
+            <w:bookmarkStart w:id="0" w:name="_GoBack"/>
+            <w:bookmarkEnd w:id="0"/>
           </w:p>
         </w:tc>
       </w:tr>
     </w:tbl>
-    <w:p>
-      <w:bookmarkStart w:id="0" w:name="_GoBack"/>
-      <w:bookmarkEnd w:id="0"/>
-    </w:p>
+    <w:p/>
     <w:sectPr>
       <w:pgSz w:w="11906" w:h="16838"/>
       <w:pgMar w:top="1440" w:right="1800" w:bottom="1440" w:left="1800" w:header="851" w:footer="992" w:gutter="0"/>
@@ -796,66 +670,6 @@
   </w:num>
   <w:num w:numId="3">
     <w:abstractNumId w:val="0"/>
-  </w:num>
-  <w:num w:numId="4">
-    <w:abstractNumId w:val="1"/>
-    <w:lvlOverride w:ilvl="0">
-      <w:startOverride w:val="1"/>
-    </w:lvlOverride>
-    <w:lvlOverride w:ilvl="1">
-      <w:startOverride w:val="1"/>
-    </w:lvlOverride>
-    <w:lvlOverride w:ilvl="2">
-      <w:startOverride w:val="1"/>
-    </w:lvlOverride>
-    <w:lvlOverride w:ilvl="3">
-      <w:startOverride w:val="1"/>
-    </w:lvlOverride>
-    <w:lvlOverride w:ilvl="4">
-      <w:startOverride w:val="1"/>
-    </w:lvlOverride>
-    <w:lvlOverride w:ilvl="5">
-      <w:startOverride w:val="1"/>
-    </w:lvlOverride>
-    <w:lvlOverride w:ilvl="6">
-      <w:startOverride w:val="1"/>
-    </w:lvlOverride>
-    <w:lvlOverride w:ilvl="7">
-      <w:startOverride w:val="1"/>
-    </w:lvlOverride>
-    <w:lvlOverride w:ilvl="8">
-      <w:startOverride w:val="1"/>
-    </w:lvlOverride>
-  </w:num>
-  <w:num w:numId="5">
-    <w:abstractNumId w:val="0"/>
-    <w:lvlOverride w:ilvl="0">
-      <w:startOverride w:val="1"/>
-    </w:lvlOverride>
-    <w:lvlOverride w:ilvl="1">
-      <w:startOverride w:val="1"/>
-    </w:lvlOverride>
-    <w:lvlOverride w:ilvl="2">
-      <w:startOverride w:val="1"/>
-    </w:lvlOverride>
-    <w:lvlOverride w:ilvl="3">
-      <w:startOverride w:val="1"/>
-    </w:lvlOverride>
-    <w:lvlOverride w:ilvl="4">
-      <w:startOverride w:val="1"/>
-    </w:lvlOverride>
-    <w:lvlOverride w:ilvl="5">
-      <w:startOverride w:val="1"/>
-    </w:lvlOverride>
-    <w:lvlOverride w:ilvl="6">
-      <w:startOverride w:val="1"/>
-    </w:lvlOverride>
-    <w:lvlOverride w:ilvl="7">
-      <w:startOverride w:val="1"/>
-    </w:lvlOverride>
-    <w:lvlOverride w:ilvl="8">
-      <w:startOverride w:val="1"/>
-    </w:lvlOverride>
   </w:num>
 </w:numbering>
 </file>

</xml_diff>